<commit_message>
Creacion de evidencia, plan de prueba, y cambios en strings de los it del codigo
</commit_message>
<xml_diff>
--- a/Bugs.docx
+++ b/Bugs.docx
@@ -11,7 +11,10 @@
         <w:t>Tema / Pantalla:</w:t>
       </w:r>
       <w:r>
-        <w:t xml:space="preserve"> [Nombre del Tema o Pantalla]</w:t>
+        <w:t xml:space="preserve"> </w:t>
+      </w:r>
+      <w:r>
+        <w:t>Compra de usuarios en Sauce Demo</w:t>
       </w:r>
     </w:p>
     <w:p>
@@ -46,6 +49,12 @@
         </w:rPr>
         <w:t>: Windows</w:t>
       </w:r>
+      <w:r>
+        <w:rPr>
+          <w:lang w:val="es-AR"/>
+        </w:rPr>
+        <w:t xml:space="preserve"> 11</w:t>
+      </w:r>
     </w:p>
     <w:p>
       <w:pPr>
@@ -100,7 +109,7 @@
     </w:p>
     <w:p>
       <w:r>
-        <w:t>[Pegar la URL donde se reproduce el bug]</w:t>
+        <w:t>https://www.saucedemo.com/</w:t>
       </w:r>
     </w:p>
     <w:p>
@@ -119,8 +128,16 @@
       </w:r>
     </w:p>
     <w:p>
-      <w:r>
-        <w:t>[Describir las condiciones previas necesarias para reproducir el bug]</w:t>
+      <w:pPr>
+        <w:rPr>
+          <w:lang w:val="es-AR"/>
+        </w:rPr>
+      </w:pPr>
+      <w:r>
+        <w:rPr>
+          <w:lang w:val="es-AR"/>
+        </w:rPr>
+        <w:t>Tener instalado Google Chrome v128.</w:t>
       </w:r>
     </w:p>
     <w:p>
@@ -139,8 +156,52 @@
       </w:r>
     </w:p>
     <w:p>
-      <w:r>
-        <w:t>[Incluir cualquier dato de prueba necesario para reproducir el bug]</w:t>
+      <w:pPr>
+        <w:rPr>
+          <w:lang w:val="es-AR"/>
+        </w:rPr>
+      </w:pPr>
+      <w:r>
+        <w:rPr>
+          <w:lang w:val="es-AR"/>
+        </w:rPr>
+        <w:t>Iniciar sesión en:</w:t>
+      </w:r>
+    </w:p>
+    <w:p>
+      <w:pPr>
+        <w:pStyle w:val="Prrafodelista"/>
+        <w:numPr>
+          <w:ilvl w:val="0"/>
+          <w:numId w:val="2"/>
+        </w:numPr>
+        <w:rPr>
+          <w:lang w:val="es-AR"/>
+        </w:rPr>
+      </w:pPr>
+      <w:r>
+        <w:rPr>
+          <w:lang w:val="es-AR"/>
+        </w:rPr>
+        <w:t>Usuario: problem_user</w:t>
+      </w:r>
+    </w:p>
+    <w:p>
+      <w:pPr>
+        <w:pStyle w:val="Prrafodelista"/>
+        <w:numPr>
+          <w:ilvl w:val="0"/>
+          <w:numId w:val="2"/>
+        </w:numPr>
+        <w:rPr>
+          <w:lang w:val="es-AR"/>
+        </w:rPr>
+      </w:pPr>
+      <w:r>
+        <w:rPr>
+          <w:lang w:val="es-AR"/>
+        </w:rPr>
+        <w:t>Contraseña: secret_sauce</w:t>
       </w:r>
     </w:p>
     <w:p>
@@ -159,18 +220,72 @@
       </w:r>
     </w:p>
     <w:p>
-      <w:r>
-        <w:t>1. [Describir el primer paso para reproducir el bug]</w:t>
-      </w:r>
-    </w:p>
-    <w:p>
-      <w:r>
-        <w:t>2. [Describir el segundo paso para reproducir el bug]</w:t>
-      </w:r>
-    </w:p>
-    <w:p>
-      <w:r>
-        <w:t>3. [Continuar con los pasos necesarios hasta reproducir el bug]</w:t>
+      <w:pPr>
+        <w:pStyle w:val="Prrafodelista"/>
+        <w:numPr>
+          <w:ilvl w:val="0"/>
+          <w:numId w:val="4"/>
+        </w:numPr>
+      </w:pPr>
+      <w:r>
+        <w:t>Iniciar sesión con el usuario problem_user.</w:t>
+      </w:r>
+    </w:p>
+    <w:p>
+      <w:pPr>
+        <w:pStyle w:val="Prrafodelista"/>
+        <w:numPr>
+          <w:ilvl w:val="0"/>
+          <w:numId w:val="4"/>
+        </w:numPr>
+      </w:pPr>
+      <w:r>
+        <w:t xml:space="preserve">Seleccionar </w:t>
+      </w:r>
+      <w:r>
+        <w:rPr>
+          <w:lang w:val="es-AR"/>
+        </w:rPr>
+        <w:t xml:space="preserve">todos </w:t>
+      </w:r>
+      <w:r>
+        <w:t>los productos disponibles.</w:t>
+      </w:r>
+    </w:p>
+    <w:p>
+      <w:pPr>
+        <w:pStyle w:val="Prrafodelista"/>
+        <w:numPr>
+          <w:ilvl w:val="0"/>
+          <w:numId w:val="4"/>
+        </w:numPr>
+      </w:pPr>
+      <w:r>
+        <w:t>Acceder al carrito de compras.</w:t>
+      </w:r>
+    </w:p>
+    <w:p>
+      <w:pPr>
+        <w:pStyle w:val="Prrafodelista"/>
+        <w:numPr>
+          <w:ilvl w:val="0"/>
+          <w:numId w:val="4"/>
+        </w:numPr>
+      </w:pPr>
+      <w:r>
+        <w:t>Proceder al checkout.</w:t>
+      </w:r>
+    </w:p>
+    <w:p>
+      <w:pPr>
+        <w:pStyle w:val="Prrafodelista"/>
+        <w:numPr>
+          <w:ilvl w:val="0"/>
+          <w:numId w:val="4"/>
+        </w:numPr>
+      </w:pPr>
+      <w:r>
+        <w:t>Completar la información de envío.</w:t>
       </w:r>
     </w:p>
     <w:p>
@@ -189,8 +304,16 @@
       </w:r>
     </w:p>
     <w:p>
-      <w:r>
-        <w:t>[Describir el comportamiento esperado al realizar los pasos anteriores]</w:t>
+      <w:pPr>
+        <w:rPr>
+          <w:lang w:val="es-AR"/>
+        </w:rPr>
+      </w:pPr>
+      <w:r>
+        <w:rPr>
+          <w:lang w:val="es-AR"/>
+        </w:rPr>
+        <w:t>Poder seleccionar todos los productos mostrados en la pantalla de compras, checkear la información del cliente, realizar la compra correctamente y desloguearse.</w:t>
       </w:r>
     </w:p>
     <w:p>
@@ -209,30 +332,195 @@
       </w:r>
     </w:p>
     <w:p>
-      <w:r>
-        <w:t>[Describir el comportamiento real obtenido al realizar los pasos anteriores]</w:t>
-      </w:r>
-    </w:p>
-    <w:p>
-      <w:pPr>
+      <w:pPr>
+        <w:rPr>
+          <w:lang w:val="es-AR"/>
+        </w:rPr>
+      </w:pPr>
+      <w:r>
+        <w:rPr>
+          <w:lang w:val="es-AR"/>
+        </w:rPr>
+        <w:t xml:space="preserve">Uno del nombre de los productos contiene lo siguiente: </w:t>
+      </w:r>
+      <w:r>
         <w:rPr>
           <w:b/>
           <w:bCs/>
-        </w:rPr>
-      </w:pPr>
-      <w:r>
+          <w:lang w:val="es-AR"/>
+        </w:rPr>
+        <w:t>Test.allTheThings()</w:t>
+      </w:r>
+      <w:r>
+        <w:rPr>
+          <w:lang w:val="es-AR"/>
+        </w:rPr>
+        <w:t>, esto se debería quitar</w:t>
+      </w:r>
+    </w:p>
+    <w:p>
+      <w:pPr>
+        <w:rPr>
+          <w:lang w:val="es-AR"/>
+        </w:rPr>
+      </w:pPr>
+      <w:r>
+        <w:rPr>
+          <w:lang w:val="es-AR"/>
+        </w:rPr>
+        <w:t>Al querer seleccionar los productos, tres de las mismas no funcionan al agregar al carrito</w:t>
+      </w:r>
+    </w:p>
+    <w:p>
+      <w:pPr>
+        <w:rPr>
+          <w:lang w:val="es-AR"/>
+        </w:rPr>
+      </w:pPr>
+      <w:r>
+        <w:rPr>
+          <w:lang w:val="es-AR"/>
+        </w:rPr>
+        <w:t>Al querer validar la información del cliente, en el input “Lastname” tiene una incorrecta funcionalidad, no pudiendo escribir en la misma y reemplazando los datos del input “Firstname”</w:t>
+      </w:r>
+    </w:p>
+    <w:p>
+      <w:pPr>
         <w:rPr>
           <w:b/>
           <w:bCs/>
         </w:rPr>
+      </w:pPr>
+      <w:r>
+        <w:rPr>
+          <w:b/>
+          <w:bCs/>
+        </w:rPr>
         <w:t>Evidencia</w:t>
       </w:r>
     </w:p>
     <w:p>
-      <w:r>
-        <w:t>[Adjuntar capturas de pantalla, videos o cualquier otra evidencia que respalde el reporte]</w:t>
-      </w:r>
-    </w:p>
+      <w:pPr>
+        <w:jc w:val="center"/>
+      </w:pPr>
+      <w:r>
+        <w:rPr>
+          <w:noProof/>
+        </w:rPr>
+        <w:lastRenderedPageBreak/>
+        <w:drawing>
+          <wp:inline distT="0" distB="0" distL="0" distR="0" wp14:anchorId="59E45AC0" wp14:editId="55F41299">
+            <wp:extent cx="5600700" cy="2571750"/>
+            <wp:effectExtent l="19050" t="19050" r="19050" b="19050"/>
+            <wp:docPr id="2" name="Imagen 2"/>
+            <wp:cNvGraphicFramePr>
+              <a:graphicFrameLocks xmlns:a="http://schemas.openxmlformats.org/drawingml/2006/main" noChangeAspect="1"/>
+            </wp:cNvGraphicFramePr>
+            <a:graphic xmlns:a="http://schemas.openxmlformats.org/drawingml/2006/main">
+              <a:graphicData uri="http://schemas.openxmlformats.org/drawingml/2006/picture">
+                <pic:pic xmlns:pic="http://schemas.openxmlformats.org/drawingml/2006/picture">
+                  <pic:nvPicPr>
+                    <pic:cNvPr id="0" name="Picture 1"/>
+                    <pic:cNvPicPr>
+                      <a:picLocks noChangeAspect="1" noChangeArrowheads="1"/>
+                    </pic:cNvPicPr>
+                  </pic:nvPicPr>
+                  <pic:blipFill>
+                    <a:blip r:embed="rId5">
+                      <a:extLst>
+                        <a:ext uri="{28A0092B-C50C-407E-A947-70E740481C1C}">
+                          <a14:useLocalDpi xmlns:a14="http://schemas.microsoft.com/office/drawing/2010/main" val="0"/>
+                        </a:ext>
+                      </a:extLst>
+                    </a:blip>
+                    <a:srcRect/>
+                    <a:stretch>
+                      <a:fillRect/>
+                    </a:stretch>
+                  </pic:blipFill>
+                  <pic:spPr bwMode="auto">
+                    <a:xfrm>
+                      <a:off x="0" y="0"/>
+                      <a:ext cx="5600700" cy="2571750"/>
+                    </a:xfrm>
+                    <a:prstGeom prst="rect">
+                      <a:avLst/>
+                    </a:prstGeom>
+                    <a:noFill/>
+                    <a:ln>
+                      <a:solidFill>
+                        <a:schemeClr val="tx1"/>
+                      </a:solidFill>
+                    </a:ln>
+                  </pic:spPr>
+                </pic:pic>
+              </a:graphicData>
+            </a:graphic>
+          </wp:inline>
+        </w:drawing>
+      </w:r>
+    </w:p>
+    <w:p>
+      <w:pPr>
+        <w:jc w:val="center"/>
+      </w:pPr>
+      <w:r>
+        <w:rPr>
+          <w:noProof/>
+        </w:rPr>
+        <w:drawing>
+          <wp:inline distT="0" distB="0" distL="0" distR="0" wp14:anchorId="75930F17" wp14:editId="6378638F">
+            <wp:extent cx="4772025" cy="2809875"/>
+            <wp:effectExtent l="19050" t="19050" r="28575" b="28575"/>
+            <wp:docPr id="3" name="Imagen 3"/>
+            <wp:cNvGraphicFramePr>
+              <a:graphicFrameLocks xmlns:a="http://schemas.openxmlformats.org/drawingml/2006/main" noChangeAspect="1"/>
+            </wp:cNvGraphicFramePr>
+            <a:graphic xmlns:a="http://schemas.openxmlformats.org/drawingml/2006/main">
+              <a:graphicData uri="http://schemas.openxmlformats.org/drawingml/2006/picture">
+                <pic:pic xmlns:pic="http://schemas.openxmlformats.org/drawingml/2006/picture">
+                  <pic:nvPicPr>
+                    <pic:cNvPr id="0" name="Picture 2"/>
+                    <pic:cNvPicPr>
+                      <a:picLocks noChangeAspect="1" noChangeArrowheads="1"/>
+                    </pic:cNvPicPr>
+                  </pic:nvPicPr>
+                  <pic:blipFill>
+                    <a:blip r:embed="rId6">
+                      <a:extLst>
+                        <a:ext uri="{28A0092B-C50C-407E-A947-70E740481C1C}">
+                          <a14:useLocalDpi xmlns:a14="http://schemas.microsoft.com/office/drawing/2010/main" val="0"/>
+                        </a:ext>
+                      </a:extLst>
+                    </a:blip>
+                    <a:srcRect/>
+                    <a:stretch>
+                      <a:fillRect/>
+                    </a:stretch>
+                  </pic:blipFill>
+                  <pic:spPr bwMode="auto">
+                    <a:xfrm>
+                      <a:off x="0" y="0"/>
+                      <a:ext cx="4772025" cy="2809875"/>
+                    </a:xfrm>
+                    <a:prstGeom prst="rect">
+                      <a:avLst/>
+                    </a:prstGeom>
+                    <a:noFill/>
+                    <a:ln>
+                      <a:solidFill>
+                        <a:schemeClr val="tx1"/>
+                      </a:solidFill>
+                    </a:ln>
+                  </pic:spPr>
+                </pic:pic>
+              </a:graphicData>
+            </a:graphic>
+          </wp:inline>
+        </w:drawing>
+      </w:r>
+    </w:p>
+    <w:p/>
     <w:sectPr>
       <w:pgSz w:w="12240" w:h="15840"/>
       <w:pgMar w:top="1417" w:right="1701" w:bottom="1417" w:left="1701" w:header="720" w:footer="720" w:gutter="0"/>
@@ -246,6 +534,208 @@
 <file path=word/numbering.xml><?xml version="1.0" encoding="utf-8"?>
 <w:numbering xmlns:wpc="http://schemas.microsoft.com/office/word/2010/wordprocessingCanvas" xmlns:cx="http://schemas.microsoft.com/office/drawing/2014/chartex" xmlns:cx1="http://schemas.microsoft.com/office/drawing/2015/9/8/chartex" xmlns:cx2="http://schemas.microsoft.com/office/drawing/2015/10/21/chartex" xmlns:cx3="http://schemas.microsoft.com/office/drawing/2016/5/9/chartex" xmlns:cx4="http://schemas.microsoft.com/office/drawing/2016/5/10/chartex" xmlns:cx5="http://schemas.microsoft.com/office/drawing/2016/5/11/chartex" xmlns:cx6="http://schemas.microsoft.com/office/drawing/2016/5/12/chartex" xmlns:cx7="http://schemas.microsoft.com/office/drawing/2016/5/13/chartex" xmlns:cx8="http://schemas.microsoft.com/office/drawing/2016/5/14/chartex" xmlns:mc="http://schemas.openxmlformats.org/markup-compatibility/2006" xmlns:aink="http://schemas.microsoft.com/office/drawing/2016/ink" xmlns:am3d="http://schemas.microsoft.com/office/drawing/2017/model3d" xmlns:o="urn:schemas-microsoft-com:office:office" xmlns:r="http://schemas.openxmlformats.org/officeDocument/2006/relationships" xmlns:m="http://schemas.openxmlformats.org/officeDocument/2006/math" xmlns:v="urn:schemas-microsoft-com:vml" xmlns:wp14="http://schemas.microsoft.com/office/word/2010/wordprocessingDrawing" xmlns:wp="http://schemas.openxmlformats.org/drawingml/2006/wordprocessingDrawing" xmlns:w10="urn:schemas-microsoft-com:office:word" xmlns:w="http://schemas.openxmlformats.org/wordprocessingml/2006/main" xmlns:w14="http://schemas.microsoft.com/office/word/2010/wordml" xmlns:w15="http://schemas.microsoft.com/office/word/2012/wordml" xmlns:w16cex="http://schemas.microsoft.com/office/word/2018/wordml/cex" xmlns:w16cid="http://schemas.microsoft.com/office/word/2016/wordml/cid" xmlns:w16="http://schemas.microsoft.com/office/word/2018/wordml" xmlns:w16sdtdh="http://schemas.microsoft.com/office/word/2020/wordml/sdtdatahash" xmlns:w16se="http://schemas.microsoft.com/office/word/2015/wordml/symex" xmlns:wpg="http://schemas.microsoft.com/office/word/2010/wordprocessingGroup" xmlns:wpi="http://schemas.microsoft.com/office/word/2010/wordprocessingInk" xmlns:wne="http://schemas.microsoft.com/office/word/2006/wordml" xmlns:wps="http://schemas.microsoft.com/office/word/2010/wordprocessingShape" mc:Ignorable="w14 w15 w16se w16cid w16 w16cex w16sdtdh wp14">
   <w:abstractNum w:abstractNumId="0" w15:restartNumberingAfterBreak="0">
+    <w:nsid w:val="0A1041EC"/>
+    <w:multiLevelType w:val="hybridMultilevel"/>
+    <w:tmpl w:val="7B5CF5CC"/>
+    <w:lvl w:ilvl="0" w:tplc="10000001">
+      <w:start w:val="1"/>
+      <w:numFmt w:val="bullet"/>
+      <w:lvlText w:val=""/>
+      <w:lvlJc w:val="left"/>
+      <w:pPr>
+        <w:ind w:left="720" w:hanging="360"/>
+      </w:pPr>
+      <w:rPr>
+        <w:rFonts w:ascii="Symbol" w:hAnsi="Symbol" w:hint="default"/>
+      </w:rPr>
+    </w:lvl>
+    <w:lvl w:ilvl="1" w:tplc="10000003" w:tentative="1">
+      <w:start w:val="1"/>
+      <w:numFmt w:val="bullet"/>
+      <w:lvlText w:val="o"/>
+      <w:lvlJc w:val="left"/>
+      <w:pPr>
+        <w:ind w:left="1440" w:hanging="360"/>
+      </w:pPr>
+      <w:rPr>
+        <w:rFonts w:ascii="Courier New" w:hAnsi="Courier New" w:cs="Courier New" w:hint="default"/>
+      </w:rPr>
+    </w:lvl>
+    <w:lvl w:ilvl="2" w:tplc="10000005" w:tentative="1">
+      <w:start w:val="1"/>
+      <w:numFmt w:val="bullet"/>
+      <w:lvlText w:val=""/>
+      <w:lvlJc w:val="left"/>
+      <w:pPr>
+        <w:ind w:left="2160" w:hanging="360"/>
+      </w:pPr>
+      <w:rPr>
+        <w:rFonts w:ascii="Wingdings" w:hAnsi="Wingdings" w:hint="default"/>
+      </w:rPr>
+    </w:lvl>
+    <w:lvl w:ilvl="3" w:tplc="10000001" w:tentative="1">
+      <w:start w:val="1"/>
+      <w:numFmt w:val="bullet"/>
+      <w:lvlText w:val=""/>
+      <w:lvlJc w:val="left"/>
+      <w:pPr>
+        <w:ind w:left="2880" w:hanging="360"/>
+      </w:pPr>
+      <w:rPr>
+        <w:rFonts w:ascii="Symbol" w:hAnsi="Symbol" w:hint="default"/>
+      </w:rPr>
+    </w:lvl>
+    <w:lvl w:ilvl="4" w:tplc="10000003" w:tentative="1">
+      <w:start w:val="1"/>
+      <w:numFmt w:val="bullet"/>
+      <w:lvlText w:val="o"/>
+      <w:lvlJc w:val="left"/>
+      <w:pPr>
+        <w:ind w:left="3600" w:hanging="360"/>
+      </w:pPr>
+      <w:rPr>
+        <w:rFonts w:ascii="Courier New" w:hAnsi="Courier New" w:cs="Courier New" w:hint="default"/>
+      </w:rPr>
+    </w:lvl>
+    <w:lvl w:ilvl="5" w:tplc="10000005" w:tentative="1">
+      <w:start w:val="1"/>
+      <w:numFmt w:val="bullet"/>
+      <w:lvlText w:val=""/>
+      <w:lvlJc w:val="left"/>
+      <w:pPr>
+        <w:ind w:left="4320" w:hanging="360"/>
+      </w:pPr>
+      <w:rPr>
+        <w:rFonts w:ascii="Wingdings" w:hAnsi="Wingdings" w:hint="default"/>
+      </w:rPr>
+    </w:lvl>
+    <w:lvl w:ilvl="6" w:tplc="10000001" w:tentative="1">
+      <w:start w:val="1"/>
+      <w:numFmt w:val="bullet"/>
+      <w:lvlText w:val=""/>
+      <w:lvlJc w:val="left"/>
+      <w:pPr>
+        <w:ind w:left="5040" w:hanging="360"/>
+      </w:pPr>
+      <w:rPr>
+        <w:rFonts w:ascii="Symbol" w:hAnsi="Symbol" w:hint="default"/>
+      </w:rPr>
+    </w:lvl>
+    <w:lvl w:ilvl="7" w:tplc="10000003" w:tentative="1">
+      <w:start w:val="1"/>
+      <w:numFmt w:val="bullet"/>
+      <w:lvlText w:val="o"/>
+      <w:lvlJc w:val="left"/>
+      <w:pPr>
+        <w:ind w:left="5760" w:hanging="360"/>
+      </w:pPr>
+      <w:rPr>
+        <w:rFonts w:ascii="Courier New" w:hAnsi="Courier New" w:cs="Courier New" w:hint="default"/>
+      </w:rPr>
+    </w:lvl>
+    <w:lvl w:ilvl="8" w:tplc="10000005" w:tentative="1">
+      <w:start w:val="1"/>
+      <w:numFmt w:val="bullet"/>
+      <w:lvlText w:val=""/>
+      <w:lvlJc w:val="left"/>
+      <w:pPr>
+        <w:ind w:left="6480" w:hanging="360"/>
+      </w:pPr>
+      <w:rPr>
+        <w:rFonts w:ascii="Wingdings" w:hAnsi="Wingdings" w:hint="default"/>
+      </w:rPr>
+    </w:lvl>
+  </w:abstractNum>
+  <w:abstractNum w:abstractNumId="1" w15:restartNumberingAfterBreak="0">
+    <w:nsid w:val="229D2345"/>
+    <w:multiLevelType w:val="hybridMultilevel"/>
+    <w:tmpl w:val="FE2ED2F4"/>
+    <w:lvl w:ilvl="0" w:tplc="1000000F">
+      <w:start w:val="1"/>
+      <w:numFmt w:val="decimal"/>
+      <w:lvlText w:val="%1."/>
+      <w:lvlJc w:val="left"/>
+      <w:pPr>
+        <w:ind w:left="720" w:hanging="360"/>
+      </w:pPr>
+      <w:rPr>
+        <w:rFonts w:hint="default"/>
+      </w:rPr>
+    </w:lvl>
+    <w:lvl w:ilvl="1" w:tplc="10000019" w:tentative="1">
+      <w:start w:val="1"/>
+      <w:numFmt w:val="lowerLetter"/>
+      <w:lvlText w:val="%2."/>
+      <w:lvlJc w:val="left"/>
+      <w:pPr>
+        <w:ind w:left="1440" w:hanging="360"/>
+      </w:pPr>
+    </w:lvl>
+    <w:lvl w:ilvl="2" w:tplc="1000001B" w:tentative="1">
+      <w:start w:val="1"/>
+      <w:numFmt w:val="lowerRoman"/>
+      <w:lvlText w:val="%3."/>
+      <w:lvlJc w:val="right"/>
+      <w:pPr>
+        <w:ind w:left="2160" w:hanging="180"/>
+      </w:pPr>
+    </w:lvl>
+    <w:lvl w:ilvl="3" w:tplc="1000000F" w:tentative="1">
+      <w:start w:val="1"/>
+      <w:numFmt w:val="decimal"/>
+      <w:lvlText w:val="%4."/>
+      <w:lvlJc w:val="left"/>
+      <w:pPr>
+        <w:ind w:left="2880" w:hanging="360"/>
+      </w:pPr>
+    </w:lvl>
+    <w:lvl w:ilvl="4" w:tplc="10000019" w:tentative="1">
+      <w:start w:val="1"/>
+      <w:numFmt w:val="lowerLetter"/>
+      <w:lvlText w:val="%5."/>
+      <w:lvlJc w:val="left"/>
+      <w:pPr>
+        <w:ind w:left="3600" w:hanging="360"/>
+      </w:pPr>
+    </w:lvl>
+    <w:lvl w:ilvl="5" w:tplc="1000001B" w:tentative="1">
+      <w:start w:val="1"/>
+      <w:numFmt w:val="lowerRoman"/>
+      <w:lvlText w:val="%6."/>
+      <w:lvlJc w:val="right"/>
+      <w:pPr>
+        <w:ind w:left="4320" w:hanging="180"/>
+      </w:pPr>
+    </w:lvl>
+    <w:lvl w:ilvl="6" w:tplc="1000000F" w:tentative="1">
+      <w:start w:val="1"/>
+      <w:numFmt w:val="decimal"/>
+      <w:lvlText w:val="%7."/>
+      <w:lvlJc w:val="left"/>
+      <w:pPr>
+        <w:ind w:left="5040" w:hanging="360"/>
+      </w:pPr>
+    </w:lvl>
+    <w:lvl w:ilvl="7" w:tplc="10000019" w:tentative="1">
+      <w:start w:val="1"/>
+      <w:numFmt w:val="lowerLetter"/>
+      <w:lvlText w:val="%8."/>
+      <w:lvlJc w:val="left"/>
+      <w:pPr>
+        <w:ind w:left="5760" w:hanging="360"/>
+      </w:pPr>
+    </w:lvl>
+    <w:lvl w:ilvl="8" w:tplc="1000001B" w:tentative="1">
+      <w:start w:val="1"/>
+      <w:numFmt w:val="lowerRoman"/>
+      <w:lvlText w:val="%9."/>
+      <w:lvlJc w:val="right"/>
+      <w:pPr>
+        <w:ind w:left="6480" w:hanging="180"/>
+      </w:pPr>
+    </w:lvl>
+  </w:abstractNum>
+  <w:abstractNum w:abstractNumId="2" w15:restartNumberingAfterBreak="0">
     <w:nsid w:val="5B337173"/>
     <w:multiLevelType w:val="hybridMultilevel"/>
     <w:tmpl w:val="0FD01076"/>
@@ -358,8 +848,103 @@
       </w:rPr>
     </w:lvl>
   </w:abstractNum>
+  <w:abstractNum w:abstractNumId="3" w15:restartNumberingAfterBreak="0">
+    <w:nsid w:val="663B22F9"/>
+    <w:multiLevelType w:val="hybridMultilevel"/>
+    <w:tmpl w:val="D00ACBC8"/>
+    <w:lvl w:ilvl="0" w:tplc="1000000F">
+      <w:start w:val="1"/>
+      <w:numFmt w:val="decimal"/>
+      <w:lvlText w:val="%1."/>
+      <w:lvlJc w:val="left"/>
+      <w:pPr>
+        <w:ind w:left="720" w:hanging="360"/>
+      </w:pPr>
+    </w:lvl>
+    <w:lvl w:ilvl="1" w:tplc="10000019" w:tentative="1">
+      <w:start w:val="1"/>
+      <w:numFmt w:val="lowerLetter"/>
+      <w:lvlText w:val="%2."/>
+      <w:lvlJc w:val="left"/>
+      <w:pPr>
+        <w:ind w:left="1440" w:hanging="360"/>
+      </w:pPr>
+    </w:lvl>
+    <w:lvl w:ilvl="2" w:tplc="1000001B" w:tentative="1">
+      <w:start w:val="1"/>
+      <w:numFmt w:val="lowerRoman"/>
+      <w:lvlText w:val="%3."/>
+      <w:lvlJc w:val="right"/>
+      <w:pPr>
+        <w:ind w:left="2160" w:hanging="180"/>
+      </w:pPr>
+    </w:lvl>
+    <w:lvl w:ilvl="3" w:tplc="1000000F" w:tentative="1">
+      <w:start w:val="1"/>
+      <w:numFmt w:val="decimal"/>
+      <w:lvlText w:val="%4."/>
+      <w:lvlJc w:val="left"/>
+      <w:pPr>
+        <w:ind w:left="2880" w:hanging="360"/>
+      </w:pPr>
+    </w:lvl>
+    <w:lvl w:ilvl="4" w:tplc="10000019" w:tentative="1">
+      <w:start w:val="1"/>
+      <w:numFmt w:val="lowerLetter"/>
+      <w:lvlText w:val="%5."/>
+      <w:lvlJc w:val="left"/>
+      <w:pPr>
+        <w:ind w:left="3600" w:hanging="360"/>
+      </w:pPr>
+    </w:lvl>
+    <w:lvl w:ilvl="5" w:tplc="1000001B" w:tentative="1">
+      <w:start w:val="1"/>
+      <w:numFmt w:val="lowerRoman"/>
+      <w:lvlText w:val="%6."/>
+      <w:lvlJc w:val="right"/>
+      <w:pPr>
+        <w:ind w:left="4320" w:hanging="180"/>
+      </w:pPr>
+    </w:lvl>
+    <w:lvl w:ilvl="6" w:tplc="1000000F" w:tentative="1">
+      <w:start w:val="1"/>
+      <w:numFmt w:val="decimal"/>
+      <w:lvlText w:val="%7."/>
+      <w:lvlJc w:val="left"/>
+      <w:pPr>
+        <w:ind w:left="5040" w:hanging="360"/>
+      </w:pPr>
+    </w:lvl>
+    <w:lvl w:ilvl="7" w:tplc="10000019" w:tentative="1">
+      <w:start w:val="1"/>
+      <w:numFmt w:val="lowerLetter"/>
+      <w:lvlText w:val="%8."/>
+      <w:lvlJc w:val="left"/>
+      <w:pPr>
+        <w:ind w:left="5760" w:hanging="360"/>
+      </w:pPr>
+    </w:lvl>
+    <w:lvl w:ilvl="8" w:tplc="1000001B" w:tentative="1">
+      <w:start w:val="1"/>
+      <w:numFmt w:val="lowerRoman"/>
+      <w:lvlText w:val="%9."/>
+      <w:lvlJc w:val="right"/>
+      <w:pPr>
+        <w:ind w:left="6480" w:hanging="180"/>
+      </w:pPr>
+    </w:lvl>
+  </w:abstractNum>
   <w:num w:numId="1">
+    <w:abstractNumId w:val="2"/>
+  </w:num>
+  <w:num w:numId="2">
     <w:abstractNumId w:val="0"/>
+  </w:num>
+  <w:num w:numId="3">
+    <w:abstractNumId w:val="3"/>
+  </w:num>
+  <w:num w:numId="4">
+    <w:abstractNumId w:val="1"/>
   </w:num>
 </w:numbering>
 </file>
@@ -812,6 +1397,29 @@
       <w:contextualSpacing/>
     </w:pPr>
   </w:style>
+  <w:style w:type="character" w:styleId="Hipervnculo">
+    <w:name w:val="Hyperlink"/>
+    <w:basedOn w:val="Fuentedeprrafopredeter"/>
+    <w:uiPriority w:val="99"/>
+    <w:unhideWhenUsed/>
+    <w:rsid w:val="005C788C"/>
+    <w:rPr>
+      <w:color w:val="0563C1" w:themeColor="hyperlink"/>
+      <w:u w:val="single"/>
+    </w:rPr>
+  </w:style>
+  <w:style w:type="character" w:styleId="Mencinsinresolver">
+    <w:name w:val="Unresolved Mention"/>
+    <w:basedOn w:val="Fuentedeprrafopredeter"/>
+    <w:uiPriority w:val="99"/>
+    <w:semiHidden/>
+    <w:unhideWhenUsed/>
+    <w:rsid w:val="005C788C"/>
+    <w:rPr>
+      <w:color w:val="605E5C"/>
+      <w:shd w:val="clear" w:color="auto" w:fill="E1DFDD"/>
+    </w:rPr>
+  </w:style>
 </w:styles>
 </file>
 

</xml_diff>